<commit_message>
Try to fix speed issue with ECU MontInv
</commit_message>
<xml_diff>
--- a/Figure drawing.docx
+++ b/Figure drawing.docx
@@ -7,7 +7,528 @@
         <w:t>Figure drawing</w:t>
       </w:r>
     </w:p>
-    <w:p/>
+    <w:p>
+      <w:r>
+        <w:rPr>
+          <w:noProof/>
+        </w:rPr>
+        <mc:AlternateContent>
+          <mc:Choice Requires="wpc">
+            <w:drawing>
+              <wp:inline distT="0" distB="0" distL="0" distR="0" wp14:anchorId="682066B3" wp14:editId="62B07A7B">
+                <wp:extent cx="5959475" cy="3339548"/>
+                <wp:effectExtent l="0" t="0" r="22225" b="0"/>
+                <wp:docPr id="1" name="Canvas 1"/>
+                <wp:cNvGraphicFramePr>
+                  <a:graphicFrameLocks xmlns:a="http://schemas.openxmlformats.org/drawingml/2006/main" noChangeAspect="1"/>
+                </wp:cNvGraphicFramePr>
+                <a:graphic xmlns:a="http://schemas.openxmlformats.org/drawingml/2006/main">
+                  <a:graphicData uri="http://schemas.microsoft.com/office/word/2010/wordprocessingCanvas">
+                    <wpc:wpc>
+                      <wpc:bg>
+                        <a:solidFill>
+                          <a:prstClr val="white"/>
+                        </a:solidFill>
+                      </wpc:bg>
+                      <wpc:whole/>
+                      <wps:wsp>
+                        <wps:cNvPr id="2" name="Rectangle 2"/>
+                        <wps:cNvSpPr/>
+                        <wps:spPr>
+                          <a:xfrm>
+                            <a:off x="91958" y="19878"/>
+                            <a:ext cx="5868063" cy="3248108"/>
+                          </a:xfrm>
+                          <a:prstGeom prst="rect">
+                            <a:avLst/>
+                          </a:prstGeom>
+                          <a:ln>
+                            <a:prstDash val="lgDash"/>
+                          </a:ln>
+                        </wps:spPr>
+                        <wps:style>
+                          <a:lnRef idx="2">
+                            <a:schemeClr val="dk1"/>
+                          </a:lnRef>
+                          <a:fillRef idx="1">
+                            <a:schemeClr val="lt1"/>
+                          </a:fillRef>
+                          <a:effectRef idx="0">
+                            <a:schemeClr val="dk1"/>
+                          </a:effectRef>
+                          <a:fontRef idx="minor">
+                            <a:schemeClr val="dk1"/>
+                          </a:fontRef>
+                        </wps:style>
+                        <wps:bodyPr rot="0" spcFirstLastPara="0" vertOverflow="overflow" horzOverflow="overflow" vert="horz" wrap="square" lIns="91440" tIns="45720" rIns="91440" bIns="45720" numCol="1" spcCol="0" rtlCol="0" fromWordArt="0" anchor="ctr" anchorCtr="0" forceAA="0" compatLnSpc="1">
+                          <a:prstTxWarp prst="textNoShape">
+                            <a:avLst/>
+                          </a:prstTxWarp>
+                          <a:noAutofit/>
+                        </wps:bodyPr>
+                      </wps:wsp>
+                      <wps:wsp>
+                        <wps:cNvPr id="3" name="Text Box 3"/>
+                        <wps:cNvSpPr txBox="1"/>
+                        <wps:spPr>
+                          <a:xfrm>
+                            <a:off x="219171" y="35781"/>
+                            <a:ext cx="2166879" cy="270344"/>
+                          </a:xfrm>
+                          <a:prstGeom prst="rect">
+                            <a:avLst/>
+                          </a:prstGeom>
+                          <a:solidFill>
+                            <a:schemeClr val="lt1"/>
+                          </a:solidFill>
+                          <a:ln w="6350">
+                            <a:noFill/>
+                          </a:ln>
+                        </wps:spPr>
+                        <wps:txbx>
+                          <w:txbxContent>
+                            <w:p>
+                              <w:pPr>
+                                <w:rPr>
+                                  <w:rFonts w:ascii="Times New Roman" w:hAnsi="Times New Roman" w:cs="Times New Roman"/>
+                                  <w:b/>
+                                  <w:bCs/>
+                                  <w:sz w:val="28"/>
+                                  <w:szCs w:val="28"/>
+                                </w:rPr>
+                              </w:pPr>
+                              <w:r>
+                                <w:rPr>
+                                  <w:rFonts w:ascii="Times New Roman" w:hAnsi="Times New Roman" w:cs="Times New Roman"/>
+                                  <w:b/>
+                                  <w:bCs/>
+                                  <w:sz w:val="28"/>
+                                  <w:szCs w:val="28"/>
+                                </w:rPr>
+                                <w:t>ECC Core</w:t>
+                              </w:r>
+                            </w:p>
+                            <w:p>
+                              <w:pPr>
+                                <w:rPr>
+                                  <w:rFonts w:ascii="Times New Roman" w:hAnsi="Times New Roman" w:cs="Times New Roman"/>
+                                  <w:b/>
+                                  <w:bCs/>
+                                  <w:sz w:val="28"/>
+                                  <w:szCs w:val="28"/>
+                                </w:rPr>
+                              </w:pPr>
+                            </w:p>
+                          </w:txbxContent>
+                        </wps:txbx>
+                        <wps:bodyPr rot="0" spcFirstLastPara="0" vertOverflow="overflow" horzOverflow="overflow" vert="horz" wrap="square" lIns="91440" tIns="45720" rIns="91440" bIns="45720" numCol="1" spcCol="0" rtlCol="0" fromWordArt="0" anchor="t" anchorCtr="0" forceAA="0" compatLnSpc="1">
+                          <a:prstTxWarp prst="textNoShape">
+                            <a:avLst/>
+                          </a:prstTxWarp>
+                          <a:noAutofit/>
+                        </wps:bodyPr>
+                      </wps:wsp>
+                      <wps:wsp>
+                        <wps:cNvPr id="4" name="Rectangle 4"/>
+                        <wps:cNvSpPr/>
+                        <wps:spPr>
+                          <a:xfrm>
+                            <a:off x="254936" y="341846"/>
+                            <a:ext cx="620202" cy="2234868"/>
+                          </a:xfrm>
+                          <a:prstGeom prst="rect">
+                            <a:avLst/>
+                          </a:prstGeom>
+                        </wps:spPr>
+                        <wps:style>
+                          <a:lnRef idx="2">
+                            <a:schemeClr val="dk1"/>
+                          </a:lnRef>
+                          <a:fillRef idx="1">
+                            <a:schemeClr val="lt1"/>
+                          </a:fillRef>
+                          <a:effectRef idx="0">
+                            <a:schemeClr val="dk1"/>
+                          </a:effectRef>
+                          <a:fontRef idx="minor">
+                            <a:schemeClr val="dk1"/>
+                          </a:fontRef>
+                        </wps:style>
+                        <wps:bodyPr rot="0" spcFirstLastPara="0" vertOverflow="overflow" horzOverflow="overflow" vert="horz" wrap="square" lIns="91440" tIns="45720" rIns="91440" bIns="45720" numCol="1" spcCol="0" rtlCol="0" fromWordArt="0" anchor="ctr" anchorCtr="0" forceAA="0" compatLnSpc="1">
+                          <a:prstTxWarp prst="textNoShape">
+                            <a:avLst/>
+                          </a:prstTxWarp>
+                          <a:noAutofit/>
+                        </wps:bodyPr>
+                      </wps:wsp>
+                      <wps:wsp>
+                        <wps:cNvPr id="7" name="Rectangle 7"/>
+                        <wps:cNvSpPr/>
+                        <wps:spPr>
+                          <a:xfrm>
+                            <a:off x="254874" y="2576714"/>
+                            <a:ext cx="5589995" cy="587905"/>
+                          </a:xfrm>
+                          <a:prstGeom prst="rect">
+                            <a:avLst/>
+                          </a:prstGeom>
+                        </wps:spPr>
+                        <wps:style>
+                          <a:lnRef idx="2">
+                            <a:schemeClr val="dk1"/>
+                          </a:lnRef>
+                          <a:fillRef idx="1">
+                            <a:schemeClr val="lt1"/>
+                          </a:fillRef>
+                          <a:effectRef idx="0">
+                            <a:schemeClr val="dk1"/>
+                          </a:effectRef>
+                          <a:fontRef idx="minor">
+                            <a:schemeClr val="dk1"/>
+                          </a:fontRef>
+                        </wps:style>
+                        <wps:txbx>
+                          <w:txbxContent>
+                            <w:p>
+                              <w:pPr>
+                                <w:jc w:val="center"/>
+                                <w:rPr>
+                                  <w:rFonts w:ascii="Times New Roman" w:hAnsi="Times New Roman" w:cs="Times New Roman"/>
+                                  <w:sz w:val="36"/>
+                                  <w:szCs w:val="36"/>
+                                </w:rPr>
+                              </w:pPr>
+                              <w:r>
+                                <w:rPr>
+                                  <w:rFonts w:ascii="Times New Roman" w:hAnsi="Times New Roman" w:cs="Times New Roman"/>
+                                  <w:sz w:val="36"/>
+                                  <w:szCs w:val="36"/>
+                                </w:rPr>
+                                <w:t>Interface controller</w:t>
+                              </w:r>
+                            </w:p>
+                          </w:txbxContent>
+                        </wps:txbx>
+                        <wps:bodyPr rot="0" spcFirstLastPara="0" vertOverflow="overflow" horzOverflow="overflow" vert="horz" wrap="square" lIns="91440" tIns="45720" rIns="91440" bIns="45720" numCol="1" spcCol="0" rtlCol="0" fromWordArt="0" anchor="ctr" anchorCtr="0" forceAA="0" compatLnSpc="1">
+                          <a:prstTxWarp prst="textNoShape">
+                            <a:avLst/>
+                          </a:prstTxWarp>
+                          <a:noAutofit/>
+                        </wps:bodyPr>
+                      </wps:wsp>
+                      <wps:wsp>
+                        <wps:cNvPr id="6" name="Rectangle 6"/>
+                        <wps:cNvSpPr/>
+                        <wps:spPr>
+                          <a:xfrm>
+                            <a:off x="266840" y="2107096"/>
+                            <a:ext cx="600513" cy="914400"/>
+                          </a:xfrm>
+                          <a:prstGeom prst="rect">
+                            <a:avLst/>
+                          </a:prstGeom>
+                          <a:solidFill>
+                            <a:schemeClr val="bg1"/>
+                          </a:solidFill>
+                          <a:ln>
+                            <a:noFill/>
+                          </a:ln>
+                        </wps:spPr>
+                        <wps:style>
+                          <a:lnRef idx="2">
+                            <a:schemeClr val="accent1">
+                              <a:shade val="50000"/>
+                            </a:schemeClr>
+                          </a:lnRef>
+                          <a:fillRef idx="1">
+                            <a:schemeClr val="accent1"/>
+                          </a:fillRef>
+                          <a:effectRef idx="0">
+                            <a:schemeClr val="accent1"/>
+                          </a:effectRef>
+                          <a:fontRef idx="minor">
+                            <a:schemeClr val="lt1"/>
+                          </a:fontRef>
+                        </wps:style>
+                        <wps:bodyPr rot="0" spcFirstLastPara="0" vertOverflow="overflow" horzOverflow="overflow" vert="horz" wrap="square" lIns="91440" tIns="45720" rIns="91440" bIns="45720" numCol="1" spcCol="0" rtlCol="0" fromWordArt="0" anchor="ctr" anchorCtr="0" forceAA="0" compatLnSpc="1">
+                          <a:prstTxWarp prst="textNoShape">
+                            <a:avLst/>
+                          </a:prstTxWarp>
+                          <a:noAutofit/>
+                        </wps:bodyPr>
+                      </wps:wsp>
+                      <wps:wsp>
+                        <wps:cNvPr id="8" name="Rectangle 8"/>
+                        <wps:cNvSpPr/>
+                        <wps:spPr>
+                          <a:xfrm>
+                            <a:off x="1034205" y="1877604"/>
+                            <a:ext cx="4810155" cy="575374"/>
+                          </a:xfrm>
+                          <a:prstGeom prst="rect">
+                            <a:avLst/>
+                          </a:prstGeom>
+                        </wps:spPr>
+                        <wps:style>
+                          <a:lnRef idx="2">
+                            <a:schemeClr val="dk1"/>
+                          </a:lnRef>
+                          <a:fillRef idx="1">
+                            <a:schemeClr val="lt1"/>
+                          </a:fillRef>
+                          <a:effectRef idx="0">
+                            <a:schemeClr val="dk1"/>
+                          </a:effectRef>
+                          <a:fontRef idx="minor">
+                            <a:schemeClr val="dk1"/>
+                          </a:fontRef>
+                        </wps:style>
+                        <wps:txbx>
+                          <w:txbxContent>
+                            <w:p>
+                              <w:pPr>
+                                <w:spacing w:line="256" w:lineRule="auto"/>
+                                <w:jc w:val="center"/>
+                                <w:rPr>
+                                  <w:rFonts w:ascii="Times New Roman" w:eastAsia="Calibri" w:hAnsi="Times New Roman" w:cs="Times New Roman"/>
+                                  <w:sz w:val="36"/>
+                                  <w:szCs w:val="36"/>
+                                </w:rPr>
+                              </w:pPr>
+                              <w:r>
+                                <w:rPr>
+                                  <w:rFonts w:ascii="Times New Roman" w:eastAsia="Calibri" w:hAnsi="Times New Roman" w:cs="Times New Roman"/>
+                                  <w:sz w:val="36"/>
+                                  <w:szCs w:val="36"/>
+                                </w:rPr>
+                                <w:t>Tri-phase controller</w:t>
+                              </w:r>
+                            </w:p>
+                          </w:txbxContent>
+                        </wps:txbx>
+                        <wps:bodyPr rot="0" spcFirstLastPara="0" vert="horz" wrap="square" lIns="91440" tIns="45720" rIns="91440" bIns="45720" numCol="1" spcCol="0" rtlCol="0" fromWordArt="0" anchor="ctr" anchorCtr="0" forceAA="0" compatLnSpc="1">
+                          <a:prstTxWarp prst="textNoShape">
+                            <a:avLst/>
+                          </a:prstTxWarp>
+                          <a:noAutofit/>
+                        </wps:bodyPr>
+                      </wps:wsp>
+                      <wps:wsp>
+                        <wps:cNvPr id="9" name="Rectangle 9"/>
+                        <wps:cNvSpPr/>
+                        <wps:spPr>
+                          <a:xfrm>
+                            <a:off x="1011450" y="345758"/>
+                            <a:ext cx="4809490" cy="1367748"/>
+                          </a:xfrm>
+                          <a:prstGeom prst="rect">
+                            <a:avLst/>
+                          </a:prstGeom>
+                        </wps:spPr>
+                        <wps:style>
+                          <a:lnRef idx="2">
+                            <a:schemeClr val="dk1"/>
+                          </a:lnRef>
+                          <a:fillRef idx="1">
+                            <a:schemeClr val="lt1"/>
+                          </a:fillRef>
+                          <a:effectRef idx="0">
+                            <a:schemeClr val="dk1"/>
+                          </a:effectRef>
+                          <a:fontRef idx="minor">
+                            <a:schemeClr val="dk1"/>
+                          </a:fontRef>
+                        </wps:style>
+                        <wps:txbx>
+                          <w:txbxContent>
+                            <w:p>
+                              <w:pPr>
+                                <w:spacing w:line="254" w:lineRule="auto"/>
+                                <w:jc w:val="center"/>
+                                <w:rPr>
+                                  <w:rFonts w:ascii="Times New Roman" w:eastAsia="Calibri" w:hAnsi="Times New Roman" w:cs="Times New Roman"/>
+                                  <w:sz w:val="36"/>
+                                  <w:szCs w:val="36"/>
+                                </w:rPr>
+                              </w:pPr>
+                              <w:r>
+                                <w:rPr>
+                                  <w:rFonts w:ascii="Times New Roman" w:eastAsia="Calibri" w:hAnsi="Times New Roman" w:cs="Times New Roman"/>
+                                  <w:sz w:val="36"/>
+                                  <w:szCs w:val="36"/>
+                                </w:rPr>
+                                <w:t>Elliptic Compute Unit</w:t>
+                              </w:r>
+                            </w:p>
+                          </w:txbxContent>
+                        </wps:txbx>
+                        <wps:bodyPr rot="0" spcFirstLastPara="0" vert="horz" wrap="square" lIns="91440" tIns="45720" rIns="91440" bIns="45720" numCol="1" spcCol="0" rtlCol="0" fromWordArt="0" anchor="ctr" anchorCtr="0" forceAA="0" compatLnSpc="1">
+                          <a:prstTxWarp prst="textNoShape">
+                            <a:avLst/>
+                          </a:prstTxWarp>
+                          <a:noAutofit/>
+                        </wps:bodyPr>
+                      </wps:wsp>
+                    </wpc:wpc>
+                  </a:graphicData>
+                </a:graphic>
+              </wp:inline>
+            </w:drawing>
+          </mc:Choice>
+          <mc:Fallback>
+            <w:pict>
+              <v:group w14:anchorId="682066B3" id="Canvas 1" o:spid="_x0000_s1026" editas="canvas" style="width:469.25pt;height:262.95pt;mso-position-horizontal-relative:char;mso-position-vertical-relative:line" coordsize="59594,33394" o:gfxdata="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">
+                <v:shapetype id="_x0000_t75" coordsize="21600,21600" o:spt="75" o:preferrelative="t" path="m@4@5l@4@11@9@11@9@5xe" filled="f" stroked="f">
+                  <v:stroke joinstyle="miter"/>
+                  <v:formulas>
+                    <v:f eqn="if lineDrawn pixelLineWidth 0"/>
+                    <v:f eqn="sum @0 1 0"/>
+                    <v:f eqn="sum 0 0 @1"/>
+                    <v:f eqn="prod @2 1 2"/>
+                    <v:f eqn="prod @3 21600 pixelWidth"/>
+                    <v:f eqn="prod @3 21600 pixelHeight"/>
+                    <v:f eqn="sum @0 0 1"/>
+                    <v:f eqn="prod @6 1 2"/>
+                    <v:f eqn="prod @7 21600 pixelWidth"/>
+                    <v:f eqn="sum @8 21600 0"/>
+                    <v:f eqn="prod @7 21600 pixelHeight"/>
+                    <v:f eqn="sum @10 21600 0"/>
+                  </v:formulas>
+                  <v:path o:extrusionok="f" gradientshapeok="t" o:connecttype="rect"/>
+                  <o:lock v:ext="edit" aspectratio="t"/>
+                </v:shapetype>
+                <v:shape id="_x0000_s1027" type="#_x0000_t75" style="position:absolute;width:59594;height:33394;visibility:visible;mso-wrap-style:square" filled="t">
+                  <v:fill o:detectmouseclick="t"/>
+                  <v:path o:connecttype="none"/>
+                </v:shape>
+                <v:rect id="Rectangle 2" o:spid="_x0000_s1028" style="position:absolute;left:919;top:198;width:58681;height:32481;visibility:visible;mso-wrap-style:square;v-text-anchor:middle" o:gfxdata="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" fillcolor="white [3201]" strokecolor="black [3200]" strokeweight="1pt">
+                  <v:stroke dashstyle="longDash"/>
+                </v:rect>
+                <v:shapetype id="_x0000_t202" coordsize="21600,21600" o:spt="202" path="m,l,21600r21600,l21600,xe">
+                  <v:stroke joinstyle="miter"/>
+                  <v:path gradientshapeok="t" o:connecttype="rect"/>
+                </v:shapetype>
+                <v:shape id="Text Box 3" o:spid="_x0000_s1029" type="#_x0000_t202" style="position:absolute;left:2191;top:357;width:21669;height:2704;visibility:visible;mso-wrap-style:square;v-text-anchor:top" o:gfxdata="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" fillcolor="white [3201]" stroked="f" strokeweight=".5pt">
+                  <v:textbox>
+                    <w:txbxContent>
+                      <w:p>
+                        <w:pPr>
+                          <w:rPr>
+                            <w:rFonts w:ascii="Times New Roman" w:hAnsi="Times New Roman" w:cs="Times New Roman"/>
+                            <w:b/>
+                            <w:bCs/>
+                            <w:sz w:val="28"/>
+                            <w:szCs w:val="28"/>
+                          </w:rPr>
+                        </w:pPr>
+                        <w:r>
+                          <w:rPr>
+                            <w:rFonts w:ascii="Times New Roman" w:hAnsi="Times New Roman" w:cs="Times New Roman"/>
+                            <w:b/>
+                            <w:bCs/>
+                            <w:sz w:val="28"/>
+                            <w:szCs w:val="28"/>
+                          </w:rPr>
+                          <w:t>ECC Core</w:t>
+                        </w:r>
+                      </w:p>
+                      <w:p>
+                        <w:pPr>
+                          <w:rPr>
+                            <w:rFonts w:ascii="Times New Roman" w:hAnsi="Times New Roman" w:cs="Times New Roman"/>
+                            <w:b/>
+                            <w:bCs/>
+                            <w:sz w:val="28"/>
+                            <w:szCs w:val="28"/>
+                          </w:rPr>
+                        </w:pPr>
+                      </w:p>
+                    </w:txbxContent>
+                  </v:textbox>
+                </v:shape>
+                <v:rect id="Rectangle 4" o:spid="_x0000_s1030" style="position:absolute;left:2549;top:3418;width:6202;height:22349;visibility:visible;mso-wrap-style:square;v-text-anchor:middle" o:gfxdata="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" fillcolor="white [3201]" strokecolor="black [3200]" strokeweight="1pt"/>
+                <v:rect id="Rectangle 7" o:spid="_x0000_s1031" style="position:absolute;left:2548;top:25767;width:55900;height:5879;visibility:visible;mso-wrap-style:square;v-text-anchor:middle" o:gfxdata="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" fillcolor="white [3201]" strokecolor="black [3200]" strokeweight="1pt">
+                  <v:textbox>
+                    <w:txbxContent>
+                      <w:p>
+                        <w:pPr>
+                          <w:jc w:val="center"/>
+                          <w:rPr>
+                            <w:rFonts w:ascii="Times New Roman" w:hAnsi="Times New Roman" w:cs="Times New Roman"/>
+                            <w:sz w:val="36"/>
+                            <w:szCs w:val="36"/>
+                          </w:rPr>
+                        </w:pPr>
+                        <w:r>
+                          <w:rPr>
+                            <w:rFonts w:ascii="Times New Roman" w:hAnsi="Times New Roman" w:cs="Times New Roman"/>
+                            <w:sz w:val="36"/>
+                            <w:szCs w:val="36"/>
+                          </w:rPr>
+                          <w:t>Interface controller</w:t>
+                        </w:r>
+                      </w:p>
+                    </w:txbxContent>
+                  </v:textbox>
+                </v:rect>
+                <v:rect id="Rectangle 6" o:spid="_x0000_s1032" style="position:absolute;left:2668;top:21070;width:6005;height:9144;visibility:visible;mso-wrap-style:square;v-text-anchor:middle" o:gfxdata="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" fillcolor="white [3212]" stroked="f" strokeweight="1pt"/>
+                <v:rect id="Rectangle 8" o:spid="_x0000_s1033" style="position:absolute;left:10342;top:18776;width:48101;height:5753;visibility:visible;mso-wrap-style:square;v-text-anchor:middle" o:gfxdata="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" fillcolor="white [3201]" strokecolor="black [3200]" strokeweight="1pt">
+                  <v:textbox>
+                    <w:txbxContent>
+                      <w:p>
+                        <w:pPr>
+                          <w:spacing w:line="256" w:lineRule="auto"/>
+                          <w:jc w:val="center"/>
+                          <w:rPr>
+                            <w:rFonts w:ascii="Times New Roman" w:eastAsia="Calibri" w:hAnsi="Times New Roman" w:cs="Times New Roman"/>
+                            <w:sz w:val="36"/>
+                            <w:szCs w:val="36"/>
+                          </w:rPr>
+                        </w:pPr>
+                        <w:r>
+                          <w:rPr>
+                            <w:rFonts w:ascii="Times New Roman" w:eastAsia="Calibri" w:hAnsi="Times New Roman" w:cs="Times New Roman"/>
+                            <w:sz w:val="36"/>
+                            <w:szCs w:val="36"/>
+                          </w:rPr>
+                          <w:t>Tri-phase controller</w:t>
+                        </w:r>
+                      </w:p>
+                    </w:txbxContent>
+                  </v:textbox>
+                </v:rect>
+                <v:rect id="Rectangle 9" o:spid="_x0000_s1034" style="position:absolute;left:10114;top:3457;width:48095;height:13678;visibility:visible;mso-wrap-style:square;v-text-anchor:middle" o:gfxdata="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" fillcolor="white [3201]" strokecolor="black [3200]" strokeweight="1pt">
+                  <v:textbox>
+                    <w:txbxContent>
+                      <w:p>
+                        <w:pPr>
+                          <w:spacing w:line="254" w:lineRule="auto"/>
+                          <w:jc w:val="center"/>
+                          <w:rPr>
+                            <w:rFonts w:ascii="Times New Roman" w:eastAsia="Calibri" w:hAnsi="Times New Roman" w:cs="Times New Roman"/>
+                            <w:sz w:val="36"/>
+                            <w:szCs w:val="36"/>
+                          </w:rPr>
+                        </w:pPr>
+                        <w:r>
+                          <w:rPr>
+                            <w:rFonts w:ascii="Times New Roman" w:eastAsia="Calibri" w:hAnsi="Times New Roman" w:cs="Times New Roman"/>
+                            <w:sz w:val="36"/>
+                            <w:szCs w:val="36"/>
+                          </w:rPr>
+                          <w:t>Elliptic Compute Unit</w:t>
+                        </w:r>
+                      </w:p>
+                    </w:txbxContent>
+                  </v:textbox>
+                </v:rect>
+                <w10:anchorlock/>
+              </v:group>
+            </w:pict>
+          </mc:Fallback>
+        </mc:AlternateContent>
+      </w:r>
+    </w:p>
     <w:sectPr>
       <w:pgSz w:w="12240" w:h="15840"/>
       <w:pgMar w:top="1440" w:right="1440" w:bottom="1440" w:left="1440" w:header="720" w:footer="720" w:gutter="0"/>

</xml_diff>